<commit_message>
Update Specifikacija sistemskih zahtjeva.docx
</commit_message>
<xml_diff>
--- a/Specifikacija sistemskih zahtjeva.docx
+++ b/Specifikacija sistemskih zahtjeva.docx
@@ -3064,16 +3064,7 @@
           <w:szCs w:val="24"/>
           <w:lang w:val="sr-Latn-RS"/>
         </w:rPr>
-        <w:t xml:space="preserve"> Prilikom promjene stanja kampa iz aktivan  u neaktivan svi prikupljeni podaci o kampu se čuvaju, generiše se potrebna statistika, ali je onemogućen dalji unos informacija o kampu.</w:t>
-      </w:r>
-      <w:bookmarkStart w:id="9" w:name="_GoBack"/>
-      <w:bookmarkEnd w:id="9"/>
-      <w:r>
-        <w:rPr>
-          <w:szCs w:val="24"/>
-          <w:lang w:val="sr-Latn-RS"/>
-        </w:rPr>
-        <w:t xml:space="preserve"> </w:t>
+        <w:t xml:space="preserve"> Prilikom promjene stanja kampa iz aktivan  u neaktivan svi prikupljeni podaci o kampu se čuvaju, generiše se potrebna statistika, ali je onemogućen dalji unos informacija o kampu. </w:t>
       </w:r>
     </w:p>
     <w:p>
@@ -3098,8 +3089,17 @@
           <w:szCs w:val="24"/>
           <w:lang w:val="sr-Latn-RS"/>
         </w:rPr>
-        <w:t xml:space="preserve"> Pri izbora opcije za evidenciju prikazuje se forma za unos relevantnih podataka o osobi, nakon čega se generiše jedinstveni ID koji omogućava jednostavnu pretragu osobe u bazi podataka.</w:t>
-      </w:r>
+        <w:t xml:space="preserve"> Pri izboru</w:t>
+      </w:r>
+      <w:r>
+        <w:rPr>
+          <w:szCs w:val="24"/>
+          <w:lang w:val="sr-Latn-RS"/>
+        </w:rPr>
+        <w:t xml:space="preserve"> opcije za evidenciju prikazuje se forma za unos relevantnih podataka o osobi, nakon čega se generiše jedinstveni ID koji omogućava jednostavnu pretragu osobe u bazi podataka.</w:t>
+      </w:r>
+      <w:bookmarkStart w:id="9" w:name="_GoBack"/>
+      <w:bookmarkEnd w:id="9"/>
     </w:p>
     <w:p>
       <w:pPr>
@@ -13753,7 +13753,7 @@
 </file>
 
 <file path=customXml/itemProps1.xml><?xml version="1.0" encoding="utf-8"?>
-<ds:datastoreItem xmlns:ds="http://schemas.openxmlformats.org/officeDocument/2006/customXml" ds:itemID="{12579AC2-42A7-4AD0-8509-B5E59A3D18E8}">
+<ds:datastoreItem xmlns:ds="http://schemas.openxmlformats.org/officeDocument/2006/customXml" ds:itemID="{EEACEF24-0D33-4378-9F0E-4CD043ED98AC}">
   <ds:schemaRefs>
     <ds:schemaRef ds:uri="http://schemas.openxmlformats.org/officeDocument/2006/bibliography"/>
   </ds:schemaRefs>

</xml_diff>